<commit_message>
Made number of worker dynamic
</commit_message>
<xml_diff>
--- a/doc/report.docx
+++ b/doc/report.docx
@@ -520,7 +520,23 @@
           <w:sz w:val="24"/>
           <w:szCs w:val="24"/>
         </w:rPr>
-        <w:t xml:space="preserve"> Infine mentre i Worker</w:t>
+        <w:t xml:space="preserve"> </w:t>
+      </w:r>
+      <w:proofErr w:type="gramStart"/>
+      <w:r>
+        <w:rPr>
+          <w:sz w:val="24"/>
+          <w:szCs w:val="24"/>
+        </w:rPr>
+        <w:t>Infine</w:t>
+      </w:r>
+      <w:proofErr w:type="gramEnd"/>
+      <w:r>
+        <w:rPr>
+          <w:sz w:val="24"/>
+          <w:szCs w:val="24"/>
+        </w:rPr>
+        <w:t xml:space="preserve"> mentre i Worker</w:t>
       </w:r>
       <w:r>
         <w:rPr>
@@ -1118,17 +1134,25 @@
           <w:sz w:val="24"/>
           <w:szCs w:val="24"/>
         </w:rPr>
-        <w:t xml:space="preserve"> e </w:t>
-      </w:r>
-      <w:r>
-        <w:rPr>
-          <w:b/>
-          <w:bCs/>
-          <w:sz w:val="24"/>
-          <w:szCs w:val="24"/>
-        </w:rPr>
         <w:t xml:space="preserve"> </w:t>
       </w:r>
+      <w:proofErr w:type="gramStart"/>
+      <w:r>
+        <w:rPr>
+          <w:sz w:val="24"/>
+          <w:szCs w:val="24"/>
+        </w:rPr>
+        <w:t xml:space="preserve">e </w:t>
+      </w:r>
+      <w:r>
+        <w:rPr>
+          <w:b/>
+          <w:bCs/>
+          <w:sz w:val="24"/>
+          <w:szCs w:val="24"/>
+        </w:rPr>
+        <w:t xml:space="preserve"> </w:t>
+      </w:r>
       <w:proofErr w:type="spellStart"/>
       <w:r>
         <w:rPr>
@@ -1140,6 +1164,7 @@
         <w:t>blockingRemove</w:t>
       </w:r>
       <w:proofErr w:type="spellEnd"/>
+      <w:proofErr w:type="gramEnd"/>
       <w:r>
         <w:rPr>
           <w:sz w:val="24"/>
@@ -2503,14 +2528,25 @@
         </w:rPr>
         <w:t xml:space="preserve">Durante questo processo è stato utilizzato un processore dotato di </w:t>
       </w:r>
-      <w:r>
-        <w:rPr>
-          <w:b/>
-          <w:bCs/>
-          <w:sz w:val="24"/>
-          <w:szCs w:val="24"/>
-        </w:rPr>
-        <w:t>4 core</w:t>
+      <w:proofErr w:type="gramStart"/>
+      <w:r>
+        <w:rPr>
+          <w:b/>
+          <w:bCs/>
+          <w:sz w:val="24"/>
+          <w:szCs w:val="24"/>
+        </w:rPr>
+        <w:t>4</w:t>
+      </w:r>
+      <w:proofErr w:type="gramEnd"/>
+      <w:r>
+        <w:rPr>
+          <w:b/>
+          <w:bCs/>
+          <w:sz w:val="24"/>
+          <w:szCs w:val="24"/>
+        </w:rPr>
+        <w:t xml:space="preserve"> core</w:t>
       </w:r>
       <w:r>
         <w:rPr>
@@ -2880,7 +2916,23 @@
           <w:sz w:val="24"/>
           <w:szCs w:val="24"/>
         </w:rPr>
-        <w:t xml:space="preserve">Si noti infatti come le tempistiche minori si ottengono con esattamente 5 Worker </w:t>
+        <w:t xml:space="preserve">Si noti infatti come le tempistiche minori si ottengono con esattamente </w:t>
+      </w:r>
+      <w:proofErr w:type="gramStart"/>
+      <w:r>
+        <w:rPr>
+          <w:sz w:val="24"/>
+          <w:szCs w:val="24"/>
+        </w:rPr>
+        <w:t>5</w:t>
+      </w:r>
+      <w:proofErr w:type="gramEnd"/>
+      <w:r>
+        <w:rPr>
+          <w:sz w:val="24"/>
+          <w:szCs w:val="24"/>
+        </w:rPr>
+        <w:t xml:space="preserve"> Worker </w:t>
       </w:r>
       <w:proofErr w:type="spellStart"/>
       <w:r>
@@ -3234,6 +3286,223 @@
           <w:szCs w:val="24"/>
         </w:rPr>
       </w:pPr>
+    </w:p>
+    <w:p>
+      <w:pPr>
+        <w:rPr>
+          <w:sz w:val="24"/>
+          <w:szCs w:val="24"/>
+        </w:rPr>
+      </w:pPr>
+    </w:p>
+    <w:p>
+      <w:pPr>
+        <w:rPr>
+          <w:sz w:val="24"/>
+          <w:szCs w:val="24"/>
+        </w:rPr>
+      </w:pPr>
+    </w:p>
+    <w:p>
+      <w:pPr>
+        <w:rPr>
+          <w:sz w:val="24"/>
+          <w:szCs w:val="24"/>
+        </w:rPr>
+      </w:pPr>
+    </w:p>
+    <w:p>
+      <w:pPr>
+        <w:rPr>
+          <w:sz w:val="24"/>
+          <w:szCs w:val="24"/>
+        </w:rPr>
+      </w:pPr>
+    </w:p>
+    <w:p>
+      <w:pPr>
+        <w:rPr>
+          <w:sz w:val="24"/>
+          <w:szCs w:val="24"/>
+        </w:rPr>
+      </w:pPr>
+    </w:p>
+    <w:p>
+      <w:pPr>
+        <w:rPr>
+          <w:sz w:val="24"/>
+          <w:szCs w:val="24"/>
+        </w:rPr>
+      </w:pPr>
+    </w:p>
+    <w:p>
+      <w:pPr>
+        <w:rPr>
+          <w:sz w:val="24"/>
+          <w:szCs w:val="24"/>
+        </w:rPr>
+      </w:pPr>
+    </w:p>
+    <w:p>
+      <w:pPr>
+        <w:rPr>
+          <w:b/>
+          <w:bCs/>
+          <w:sz w:val="32"/>
+          <w:szCs w:val="32"/>
+        </w:rPr>
+      </w:pPr>
+      <w:r>
+        <w:rPr>
+          <w:b/>
+          <w:bCs/>
+          <w:sz w:val="32"/>
+          <w:szCs w:val="32"/>
+        </w:rPr>
+        <w:lastRenderedPageBreak/>
+        <w:t>Identificazione di proprietà di correttezza e verifica</w:t>
+      </w:r>
+    </w:p>
+    <w:p>
+      <w:pPr>
+        <w:rPr>
+          <w:sz w:val="24"/>
+          <w:szCs w:val="24"/>
+        </w:rPr>
+      </w:pPr>
+      <w:r>
+        <w:rPr>
+          <w:sz w:val="24"/>
+          <w:szCs w:val="24"/>
+        </w:rPr>
+        <w:t>In generale sono state eseguite due attività di verifica.</w:t>
+      </w:r>
+    </w:p>
+    <w:p>
+      <w:pPr>
+        <w:rPr>
+          <w:sz w:val="24"/>
+          <w:szCs w:val="24"/>
+        </w:rPr>
+      </w:pPr>
+      <w:r>
+        <w:rPr>
+          <w:sz w:val="24"/>
+          <w:szCs w:val="24"/>
+        </w:rPr>
+        <w:t>Inizialmente è stato utilizzato TLA+, è stato realizzato un modello astratto che prevede due processi, Master e Worker, che agiscono su due strutture dati condivise: la coda dei file e la coda dei risultati. Tramite model checking è stato verificato che il sistema termina senza deadlock e mantiene verificate due invarianti che controllano la dimensione dei buffer condivisi.</w:t>
+      </w:r>
+    </w:p>
+    <w:p>
+      <w:pPr>
+        <w:rPr>
+          <w:sz w:val="24"/>
+          <w:szCs w:val="24"/>
+        </w:rPr>
+      </w:pPr>
+      <w:r>
+        <w:rPr>
+          <w:sz w:val="24"/>
+          <w:szCs w:val="24"/>
+        </w:rPr>
+        <w:t>Il sorgente relativo si trova nella sezione /</w:t>
+      </w:r>
+      <w:proofErr w:type="spellStart"/>
+      <w:r>
+        <w:rPr>
+          <w:sz w:val="24"/>
+          <w:szCs w:val="24"/>
+        </w:rPr>
+        <w:t>src</w:t>
+      </w:r>
+      <w:proofErr w:type="spellEnd"/>
+      <w:r>
+        <w:rPr>
+          <w:sz w:val="24"/>
+          <w:szCs w:val="24"/>
+        </w:rPr>
+        <w:t>/</w:t>
+      </w:r>
+      <w:proofErr w:type="spellStart"/>
+      <w:r>
+        <w:rPr>
+          <w:sz w:val="24"/>
+          <w:szCs w:val="24"/>
+        </w:rPr>
+        <w:t>tla</w:t>
+      </w:r>
+      <w:proofErr w:type="spellEnd"/>
+      <w:r>
+        <w:rPr>
+          <w:sz w:val="24"/>
+          <w:szCs w:val="24"/>
+        </w:rPr>
+        <w:t>+/</w:t>
+      </w:r>
+    </w:p>
+    <w:p>
+      <w:pPr>
+        <w:rPr>
+          <w:sz w:val="24"/>
+          <w:szCs w:val="24"/>
+        </w:rPr>
+      </w:pPr>
+      <w:r>
+        <w:rPr>
+          <w:sz w:val="24"/>
+          <w:szCs w:val="24"/>
+        </w:rPr>
+        <w:t>Infine, tramite JPF è stato collaudato il sistema in una versione semplificata, che simula la ricerca e l’elaborazione dei files, anch’esso termina senza rilevare errori o deadlock.</w:t>
+      </w:r>
+    </w:p>
+    <w:p>
+      <w:pPr>
+        <w:rPr>
+          <w:sz w:val="24"/>
+          <w:szCs w:val="24"/>
+        </w:rPr>
+      </w:pPr>
+      <w:r>
+        <w:rPr>
+          <w:sz w:val="24"/>
+          <w:szCs w:val="24"/>
+        </w:rPr>
+        <w:t xml:space="preserve">I sorgenti sono disponibili al seguente link: </w:t>
+      </w:r>
+    </w:p>
+    <w:p>
+      <w:pPr>
+        <w:rPr>
+          <w:sz w:val="24"/>
+          <w:szCs w:val="24"/>
+        </w:rPr>
+      </w:pPr>
+      <w:hyperlink r:id="rId7" w:history="1">
+        <w:r>
+          <w:rPr>
+            <w:rStyle w:val="Collegamentoipertestuale"/>
+            <w:sz w:val="24"/>
+            <w:szCs w:val="24"/>
+          </w:rPr>
+          <w:t>https://github.com/FilippoVenturini8/JPFSource</w:t>
+        </w:r>
+        <w:r>
+          <w:rPr>
+            <w:rStyle w:val="Collegamentoipertestuale"/>
+            <w:sz w:val="24"/>
+            <w:szCs w:val="24"/>
+          </w:rPr>
+          <w:t>T</w:t>
+        </w:r>
+        <w:r>
+          <w:rPr>
+            <w:rStyle w:val="Collegamentoipertestuale"/>
+            <w:sz w:val="24"/>
+            <w:szCs w:val="24"/>
+          </w:rPr>
+          <w:t>racker.git</w:t>
+        </w:r>
+      </w:hyperlink>
     </w:p>
     <w:p>
       <w:pPr>
@@ -4816,7 +5085,7 @@
   <w:style w:type="paragraph" w:default="1" w:styleId="Normale">
     <w:name w:val="Normal"/>
     <w:qFormat/>
-    <w:rsid w:val="00851D78"/>
+    <w:rsid w:val="002B4D9F"/>
   </w:style>
   <w:style w:type="character" w:default="1" w:styleId="Carpredefinitoparagrafo">
     <w:name w:val="Default Paragraph Font"/>
@@ -4855,6 +5124,41 @@
       <w:ind w:left="720"/>
       <w:contextualSpacing/>
     </w:pPr>
+  </w:style>
+  <w:style w:type="character" w:styleId="Collegamentoipertestuale">
+    <w:name w:val="Hyperlink"/>
+    <w:basedOn w:val="Carpredefinitoparagrafo"/>
+    <w:uiPriority w:val="99"/>
+    <w:unhideWhenUsed/>
+    <w:rsid w:val="002B4D9F"/>
+    <w:rPr>
+      <w:color w:val="0563C1" w:themeColor="hyperlink"/>
+      <w:u w:val="single"/>
+    </w:rPr>
+  </w:style>
+  <w:style w:type="character" w:styleId="Menzionenonrisolta">
+    <w:name w:val="Unresolved Mention"/>
+    <w:basedOn w:val="Carpredefinitoparagrafo"/>
+    <w:uiPriority w:val="99"/>
+    <w:semiHidden/>
+    <w:unhideWhenUsed/>
+    <w:rsid w:val="002B4D9F"/>
+    <w:rPr>
+      <w:color w:val="605E5C"/>
+      <w:shd w:val="clear" w:color="auto" w:fill="E1DFDD"/>
+    </w:rPr>
+  </w:style>
+  <w:style w:type="character" w:styleId="Collegamentovisitato">
+    <w:name w:val="FollowedHyperlink"/>
+    <w:basedOn w:val="Carpredefinitoparagrafo"/>
+    <w:uiPriority w:val="99"/>
+    <w:semiHidden/>
+    <w:unhideWhenUsed/>
+    <w:rsid w:val="002B4D9F"/>
+    <w:rPr>
+      <w:color w:val="954F72" w:themeColor="followedHyperlink"/>
+      <w:u w:val="single"/>
+    </w:rPr>
   </w:style>
 </w:styles>
 </file>

</xml_diff>